<commit_message>
Added new topic to KindlePublications/Learning_Linux.docx
- Error : do_IRQ: x.yy No IRQ handler for vector

Signed-off-by: Softwares Unleashed <softwares.unleashed@gmail.com>
</commit_message>
<xml_diff>
--- a/KindlePublications/Learning_Linux.docx
+++ b/KindlePublications/Learning_Linux.docx
@@ -6041,10 +6041,241 @@
     </w:p>
     <w:p>
       <w:pPr>
+        <w:rPr>
+          <w:rFonts w:asciiTheme="majorHAnsi" w:eastAsiaTheme="majorEastAsia" w:hAnsiTheme="majorHAnsi" w:cstheme="majorBidi"/>
+          <w:b/>
+          <w:bCs/>
+          <w:color w:val="345A8A" w:themeColor="accent1" w:themeShade="B5"/>
+          <w:sz w:val="32"/>
+          <w:szCs w:val="32"/>
+        </w:rPr>
+      </w:pPr>
+      <w:bookmarkStart w:id="18" w:name="_Toc36030224"/>
+      <w:r>
+        <w:br w:type="page"/>
+      </w:r>
+    </w:p>
+    <w:p>
+      <w:pPr>
+        <w:pStyle w:val="Heading2"/>
+      </w:pPr>
+      <w:proofErr w:type="gramStart"/>
+      <w:r>
+        <w:lastRenderedPageBreak/>
+        <w:t>Error :</w:t>
+      </w:r>
+      <w:proofErr w:type="gramEnd"/>
+      <w:r>
+        <w:t xml:space="preserve"> </w:t>
+      </w:r>
+      <w:proofErr w:type="spellStart"/>
+      <w:r>
+        <w:t>do_IRQ</w:t>
+      </w:r>
+      <w:proofErr w:type="spellEnd"/>
+      <w:r>
+        <w:t xml:space="preserve">: </w:t>
+      </w:r>
+      <w:proofErr w:type="spellStart"/>
+      <w:r>
+        <w:t>x.yy</w:t>
+      </w:r>
+      <w:proofErr w:type="spellEnd"/>
+      <w:r>
+        <w:t xml:space="preserve"> No IRQ handler for vector</w:t>
+      </w:r>
+    </w:p>
+    <w:p/>
+    <w:p>
+      <w:r>
+        <w:t xml:space="preserve">Following snapshot shows the error thrown by kernel when we try to raise an interrupt for an already registered IRQ (registered in device driver code via </w:t>
+      </w:r>
+      <w:proofErr w:type="spellStart"/>
+      <w:r>
+        <w:t>request_</w:t>
+      </w:r>
+      <w:proofErr w:type="gramStart"/>
+      <w:r>
+        <w:t>irq</w:t>
+      </w:r>
+      <w:proofErr w:type="spellEnd"/>
+      <w:r>
+        <w:t>(</w:t>
+      </w:r>
+      <w:proofErr w:type="gramEnd"/>
+      <w:r>
+        <w:t>) )</w:t>
+      </w:r>
+    </w:p>
+    <w:p/>
+    <w:p>
+      <w:r>
+        <w:drawing>
+          <wp:inline distT="0" distB="0" distL="0" distR="0" wp14:anchorId="355BC941" wp14:editId="2237FC11">
+            <wp:extent cx="5270500" cy="1379855"/>
+            <wp:effectExtent l="0" t="0" r="0" b="4445"/>
+            <wp:docPr id="2" name="Picture 2" descr="A black sign with white text&#10;&#10;Description automatically generated"/>
+            <wp:cNvGraphicFramePr>
+              <a:graphicFrameLocks xmlns:a="http://schemas.openxmlformats.org/drawingml/2006/main" noChangeAspect="1"/>
+            </wp:cNvGraphicFramePr>
+            <a:graphic xmlns:a="http://schemas.openxmlformats.org/drawingml/2006/main">
+              <a:graphicData uri="http://schemas.openxmlformats.org/drawingml/2006/picture">
+                <pic:pic xmlns:pic="http://schemas.openxmlformats.org/drawingml/2006/picture">
+                  <pic:nvPicPr>
+                    <pic:cNvPr id="1" name=""/>
+                    <pic:cNvPicPr/>
+                  </pic:nvPicPr>
+                  <pic:blipFill>
+                    <a:blip r:embed="rId8"/>
+                    <a:stretch>
+                      <a:fillRect/>
+                    </a:stretch>
+                  </pic:blipFill>
+                  <pic:spPr>
+                    <a:xfrm>
+                      <a:off x="0" y="0"/>
+                      <a:ext cx="5270500" cy="1379855"/>
+                    </a:xfrm>
+                    <a:prstGeom prst="rect">
+                      <a:avLst/>
+                    </a:prstGeom>
+                  </pic:spPr>
+                </pic:pic>
+              </a:graphicData>
+            </a:graphic>
+          </wp:inline>
+        </w:drawing>
+      </w:r>
+    </w:p>
+    <w:p/>
+    <w:p>
+      <w:r>
+        <w:t>To get rid of them, add a Kernel-</w:t>
+      </w:r>
+      <w:proofErr w:type="spellStart"/>
+      <w:r>
+        <w:t>Bootoption</w:t>
+      </w:r>
+      <w:proofErr w:type="spellEnd"/>
+      <w:r>
+        <w:t xml:space="preserve"> to your Grub-Bootloader</w:t>
+      </w:r>
+      <w:r>
+        <w:t>, f</w:t>
+      </w:r>
+      <w:r>
+        <w:t>or Grub2 follow these steps:</w:t>
+      </w:r>
+      <w:r>
+        <w:br/>
+      </w:r>
+    </w:p>
+    <w:p>
+      <w:r>
+        <w:t xml:space="preserve">1. </w:t>
+      </w:r>
+      <w:proofErr w:type="spellStart"/>
+      <w:r>
+        <w:t>sudo</w:t>
+      </w:r>
+      <w:proofErr w:type="spellEnd"/>
+      <w:r>
+        <w:t xml:space="preserve"> </w:t>
+      </w:r>
+      <w:r>
+        <w:t>vi</w:t>
+      </w:r>
+      <w:r>
+        <w:t xml:space="preserve"> /</w:t>
+      </w:r>
+      <w:proofErr w:type="spellStart"/>
+      <w:r>
+        <w:t>etc</w:t>
+      </w:r>
+      <w:proofErr w:type="spellEnd"/>
+      <w:r>
+        <w:t>/default/grub</w:t>
+      </w:r>
+    </w:p>
+    <w:p>
+      <w:r>
+        <w:t xml:space="preserve">2. </w:t>
+      </w:r>
+      <w:r>
+        <w:t xml:space="preserve">Change </w:t>
+      </w:r>
+      <w:r>
+        <w:t xml:space="preserve">GRUB_CMDLINE_LINUX_DEFAULT="quiet splash </w:t>
+      </w:r>
+      <w:proofErr w:type="spellStart"/>
+      <w:r>
+        <w:t>pci</w:t>
+      </w:r>
+      <w:proofErr w:type="spellEnd"/>
+      <w:r>
+        <w:t>=</w:t>
+      </w:r>
+      <w:proofErr w:type="spellStart"/>
+      <w:proofErr w:type="gramStart"/>
+      <w:r>
+        <w:t>nomsi,noaer</w:t>
+      </w:r>
+      <w:proofErr w:type="spellEnd"/>
+      <w:proofErr w:type="gramEnd"/>
+      <w:r>
+        <w:t>"</w:t>
+      </w:r>
+    </w:p>
+    <w:p>
+      <w:r>
+        <w:t xml:space="preserve">3. </w:t>
+      </w:r>
+      <w:proofErr w:type="spellStart"/>
+      <w:r>
+        <w:t>sudo</w:t>
+      </w:r>
+      <w:proofErr w:type="spellEnd"/>
+      <w:r>
+        <w:t xml:space="preserve"> update-grub</w:t>
+      </w:r>
+    </w:p>
+    <w:p/>
+    <w:p/>
+    <w:p/>
+    <w:p/>
+    <w:p/>
+    <w:p>
+      <w:pPr>
+        <w:rPr>
+          <w:rFonts w:asciiTheme="majorHAnsi" w:eastAsiaTheme="majorEastAsia" w:hAnsiTheme="majorHAnsi" w:cstheme="majorBidi"/>
+          <w:b/>
+          <w:bCs/>
+          <w:color w:val="345A8A" w:themeColor="accent1" w:themeShade="B5"/>
+          <w:sz w:val="32"/>
+          <w:szCs w:val="32"/>
+        </w:rPr>
+      </w:pPr>
+    </w:p>
+    <w:p>
+      <w:pPr>
+        <w:rPr>
+          <w:rFonts w:asciiTheme="majorHAnsi" w:eastAsiaTheme="majorEastAsia" w:hAnsiTheme="majorHAnsi" w:cstheme="majorBidi"/>
+          <w:b/>
+          <w:bCs/>
+          <w:color w:val="345A8A" w:themeColor="accent1" w:themeShade="B5"/>
+          <w:sz w:val="32"/>
+          <w:szCs w:val="32"/>
+        </w:rPr>
+      </w:pPr>
+      <w:r>
+        <w:br w:type="page"/>
+      </w:r>
+    </w:p>
+    <w:p>
+      <w:pPr>
         <w:pStyle w:val="Heading1"/>
         <w:jc w:val="center"/>
       </w:pPr>
-      <w:bookmarkStart w:id="18" w:name="_Toc36030224"/>
       <w:r>
         <w:lastRenderedPageBreak/>
         <w:t xml:space="preserve">IoT </w:t>
@@ -6207,7 +6438,7 @@
           <w:rStyle w:val="Hyperlink"/>
         </w:rPr>
       </w:pPr>
-      <w:hyperlink r:id="rId8" w:history="1">
+      <w:hyperlink r:id="rId9" w:history="1">
         <w:r>
           <w:rPr>
             <w:rStyle w:val="Hyperlink"/>
@@ -6217,7 +6448,7 @@
       </w:hyperlink>
     </w:p>
     <w:p>
-      <w:hyperlink r:id="rId9" w:history="1">
+      <w:hyperlink r:id="rId10" w:history="1">
         <w:r>
           <w:rPr>
             <w:rStyle w:val="Hyperlink"/>
@@ -6229,7 +6460,7 @@
     <w:p/>
     <w:p/>
     <w:p>
-      <w:hyperlink r:id="rId10" w:history="1">
+      <w:hyperlink r:id="rId11" w:history="1">
         <w:r>
           <w:rPr>
             <w:rStyle w:val="Hyperlink"/>
@@ -6244,7 +6475,7 @@
           <w:rStyle w:val="Hyperlink"/>
         </w:rPr>
       </w:pPr>
-      <w:hyperlink r:id="rId11" w:history="1">
+      <w:hyperlink r:id="rId12" w:history="1">
         <w:r>
           <w:rPr>
             <w:rStyle w:val="Hyperlink"/>
@@ -6254,7 +6485,7 @@
       </w:hyperlink>
     </w:p>
     <w:p>
-      <w:hyperlink r:id="rId12" w:history="1">
+      <w:hyperlink r:id="rId13" w:history="1">
         <w:r>
           <w:rPr>
             <w:rStyle w:val="Hyperlink"/>
@@ -6271,7 +6502,7 @@
       </w:r>
     </w:p>
     <w:p>
-      <w:hyperlink r:id="rId13" w:history="1">
+      <w:hyperlink r:id="rId14" w:history="1">
         <w:r>
           <w:rPr>
             <w:rStyle w:val="Hyperlink"/>
@@ -6281,7 +6512,7 @@
       </w:hyperlink>
     </w:p>
     <w:p>
-      <w:hyperlink r:id="rId14" w:history="1">
+      <w:hyperlink r:id="rId15" w:history="1">
         <w:r>
           <w:rPr>
             <w:rStyle w:val="Hyperlink"/>

</xml_diff>